<commit_message>
Finalizacion de la Entrega 1
</commit_message>
<xml_diff>
--- a/Documentacion/Negocios/Entrega 1.docx
+++ b/Documentacion/Negocios/Entrega 1.docx
@@ -2814,12 +2814,7 @@
       <w:bookmarkStart w:id="5" w:name="_Toc452399088"/>
       <w:r>
         <w:lastRenderedPageBreak/>
-        <w:t xml:space="preserve">Proyecto de </w:t>
-      </w:r>
-      <w:bookmarkStart w:id="6" w:name="_GoBack"/>
-      <w:bookmarkEnd w:id="6"/>
-      <w:r>
-        <w:t>base tecnol</w:t>
+        <w:t>Proyecto de base tecnol</w:t>
       </w:r>
       <w:r>
         <w:t>ógica en un entorno distribuido h</w:t>
@@ -2841,14 +2836,14 @@
           <w:noProof/>
         </w:rPr>
       </w:pPr>
-      <w:bookmarkStart w:id="7" w:name="_Toc452399089"/>
+      <w:bookmarkStart w:id="6" w:name="_Toc452399089"/>
       <w:r>
         <w:rPr>
           <w:noProof/>
         </w:rPr>
         <w:t>Descripción general</w:t>
       </w:r>
-      <w:bookmarkEnd w:id="7"/>
+      <w:bookmarkEnd w:id="6"/>
     </w:p>
     <w:p/>
     <w:p>
@@ -2862,14 +2857,14 @@
           <w:noProof/>
         </w:rPr>
       </w:pPr>
-      <w:bookmarkStart w:id="8" w:name="_Toc452399090"/>
+      <w:bookmarkStart w:id="7" w:name="_Toc452399090"/>
       <w:r>
         <w:rPr>
           <w:noProof/>
         </w:rPr>
         <w:t>Descripción básica del negocio</w:t>
       </w:r>
-      <w:bookmarkEnd w:id="8"/>
+      <w:bookmarkEnd w:id="7"/>
     </w:p>
     <w:p/>
     <w:p>
@@ -2899,14 +2894,14 @@
           <w:noProof/>
         </w:rPr>
       </w:pPr>
-      <w:bookmarkStart w:id="9" w:name="_Toc452399091"/>
+      <w:bookmarkStart w:id="8" w:name="_Toc452399091"/>
       <w:r>
         <w:rPr>
           <w:noProof/>
         </w:rPr>
         <w:t>Situación actual del negocio</w:t>
       </w:r>
-      <w:bookmarkEnd w:id="9"/>
+      <w:bookmarkEnd w:id="8"/>
     </w:p>
     <w:p/>
     <w:p>
@@ -3060,12 +3055,12 @@
           <w:numId w:val="1"/>
         </w:numPr>
       </w:pPr>
-      <w:bookmarkStart w:id="10" w:name="_Toc452399092"/>
+      <w:bookmarkStart w:id="9" w:name="_Toc452399092"/>
       <w:r>
         <w:lastRenderedPageBreak/>
         <w:t>¿Qué hace único al negocio?</w:t>
       </w:r>
-      <w:bookmarkEnd w:id="10"/>
+      <w:bookmarkEnd w:id="9"/>
     </w:p>
     <w:p/>
     <w:p>
@@ -3177,11 +3172,11 @@
           <w:numId w:val="1"/>
         </w:numPr>
       </w:pPr>
-      <w:bookmarkStart w:id="11" w:name="_Toc452399093"/>
+      <w:bookmarkStart w:id="10" w:name="_Toc452399093"/>
       <w:r>
         <w:t>Factores principales de éxito del negocio</w:t>
       </w:r>
-      <w:bookmarkEnd w:id="11"/>
+      <w:bookmarkEnd w:id="10"/>
     </w:p>
     <w:p/>
     <w:p>
@@ -3241,11 +3236,11 @@
           <w:numId w:val="1"/>
         </w:numPr>
       </w:pPr>
-      <w:bookmarkStart w:id="12" w:name="_Toc452399094"/>
+      <w:bookmarkStart w:id="11" w:name="_Toc452399094"/>
       <w:r>
         <w:t>Estrategias</w:t>
       </w:r>
-      <w:bookmarkEnd w:id="12"/>
+      <w:bookmarkEnd w:id="11"/>
     </w:p>
     <w:p/>
     <w:p>
@@ -3319,11 +3314,11 @@
           <w:numId w:val="1"/>
         </w:numPr>
       </w:pPr>
-      <w:bookmarkStart w:id="13" w:name="_Toc452399095"/>
+      <w:bookmarkStart w:id="12" w:name="_Toc452399095"/>
       <w:r>
         <w:t>Oportunidad del negocio</w:t>
       </w:r>
-      <w:bookmarkEnd w:id="13"/>
+      <w:bookmarkEnd w:id="12"/>
     </w:p>
     <w:p>
       <w:pPr>
@@ -3344,11 +3339,11 @@
           <w:numId w:val="1"/>
         </w:numPr>
       </w:pPr>
-      <w:bookmarkStart w:id="14" w:name="_Toc452399096"/>
+      <w:bookmarkStart w:id="13" w:name="_Toc452399096"/>
       <w:r>
         <w:t>Capacidades centrales</w:t>
       </w:r>
-      <w:bookmarkEnd w:id="14"/>
+      <w:bookmarkEnd w:id="13"/>
     </w:p>
     <w:p/>
     <w:p>
@@ -3448,14 +3443,14 @@
           <w:numId w:val="1"/>
         </w:numPr>
       </w:pPr>
-      <w:bookmarkStart w:id="15" w:name="_Toc452399097"/>
+      <w:bookmarkStart w:id="14" w:name="_Toc452399097"/>
       <w:r>
         <w:t>Pro</w:t>
       </w:r>
       <w:r>
         <w:t>puesta de valor para el cliente</w:t>
       </w:r>
-      <w:bookmarkEnd w:id="15"/>
+      <w:bookmarkEnd w:id="14"/>
     </w:p>
     <w:p/>
     <w:p>
@@ -3494,11 +3489,11 @@
           <w:numId w:val="1"/>
         </w:numPr>
       </w:pPr>
-      <w:bookmarkStart w:id="16" w:name="_Toc452399098"/>
+      <w:bookmarkStart w:id="15" w:name="_Toc452399098"/>
       <w:r>
         <w:t>Valores nucleares de la organización</w:t>
       </w:r>
-      <w:bookmarkEnd w:id="16"/>
+      <w:bookmarkEnd w:id="15"/>
     </w:p>
     <w:p/>
     <w:p>
@@ -3752,11 +3747,11 @@
           <w:numId w:val="1"/>
         </w:numPr>
       </w:pPr>
-      <w:bookmarkStart w:id="17" w:name="_Toc452399099"/>
+      <w:bookmarkStart w:id="16" w:name="_Toc452399099"/>
       <w:r>
         <w:t>Enfoque e iniciativas estratégicas</w:t>
       </w:r>
-      <w:bookmarkEnd w:id="17"/>
+      <w:bookmarkEnd w:id="16"/>
     </w:p>
     <w:p>
       <w:pPr>
@@ -3775,11 +3770,11 @@
           <w:numId w:val="1"/>
         </w:numPr>
       </w:pPr>
-      <w:bookmarkStart w:id="18" w:name="_Toc452399100"/>
+      <w:bookmarkStart w:id="17" w:name="_Toc452399100"/>
       <w:r>
         <w:t>Impulsos estratégicos</w:t>
       </w:r>
-      <w:bookmarkEnd w:id="18"/>
+      <w:bookmarkEnd w:id="17"/>
     </w:p>
     <w:p/>
     <w:p>
@@ -3908,11 +3903,11 @@
           <w:numId w:val="1"/>
         </w:numPr>
       </w:pPr>
-      <w:bookmarkStart w:id="19" w:name="_Toc452399101"/>
+      <w:bookmarkStart w:id="18" w:name="_Toc452399101"/>
       <w:r>
         <w:t>Estrategia de negocios</w:t>
       </w:r>
-      <w:bookmarkEnd w:id="19"/>
+      <w:bookmarkEnd w:id="18"/>
     </w:p>
     <w:p/>
     <w:p>
@@ -4137,14 +4132,14 @@
           <w:numId w:val="1"/>
         </w:numPr>
       </w:pPr>
-      <w:bookmarkStart w:id="20" w:name="_Toc452399102"/>
+      <w:bookmarkStart w:id="19" w:name="_Toc452399102"/>
       <w:r>
         <w:t>Áreas</w:t>
       </w:r>
       <w:r>
         <w:t xml:space="preserve"> claves de resultado</w:t>
       </w:r>
-      <w:bookmarkEnd w:id="20"/>
+      <w:bookmarkEnd w:id="19"/>
     </w:p>
     <w:p/>
     <w:p>
@@ -4192,11 +4187,11 @@
           <w:numId w:val="1"/>
         </w:numPr>
       </w:pPr>
-      <w:bookmarkStart w:id="21" w:name="_Toc452399103"/>
+      <w:bookmarkStart w:id="20" w:name="_Toc452399103"/>
       <w:r>
         <w:t>Ingreso al sector: estrategias de inserción</w:t>
       </w:r>
-      <w:bookmarkEnd w:id="21"/>
+      <w:bookmarkEnd w:id="20"/>
     </w:p>
     <w:p/>
     <w:p>
@@ -4207,11 +4202,11 @@
           <w:numId w:val="1"/>
         </w:numPr>
       </w:pPr>
-      <w:bookmarkStart w:id="22" w:name="_Toc452399104"/>
+      <w:bookmarkStart w:id="21" w:name="_Toc452399104"/>
       <w:r>
         <w:t>Análisis estratégico</w:t>
       </w:r>
-      <w:bookmarkEnd w:id="22"/>
+      <w:bookmarkEnd w:id="21"/>
     </w:p>
     <w:p/>
     <w:p>
@@ -4222,11 +4217,11 @@
           <w:numId w:val="1"/>
         </w:numPr>
       </w:pPr>
-      <w:bookmarkStart w:id="23" w:name="_Toc452399105"/>
+      <w:bookmarkStart w:id="22" w:name="_Toc452399105"/>
       <w:r>
         <w:t>Análisis FODA</w:t>
       </w:r>
-      <w:bookmarkEnd w:id="23"/>
+      <w:bookmarkEnd w:id="22"/>
     </w:p>
     <w:p/>
     <w:p>
@@ -4240,7 +4235,7 @@
           <w:noProof/>
         </w:rPr>
       </w:pPr>
-      <w:bookmarkStart w:id="24" w:name="_Toc452399106"/>
+      <w:bookmarkStart w:id="23" w:name="_Toc452399106"/>
       <w:r>
         <w:rPr>
           <w:noProof/>
@@ -4248,8 +4243,387 @@
         <w:lastRenderedPageBreak/>
         <w:t>Cuadro FODA</w:t>
       </w:r>
-      <w:bookmarkEnd w:id="24"/>
-    </w:p>
+      <w:bookmarkEnd w:id="23"/>
+    </w:p>
+    <w:p/>
+    <w:tbl>
+      <w:tblPr>
+        <w:tblStyle w:val="TableGrid"/>
+        <w:tblW w:w="0" w:type="auto"/>
+        <w:tblLook w:val="04A0" w:firstRow="1" w:lastRow="0" w:firstColumn="1" w:lastColumn="0" w:noHBand="0" w:noVBand="1"/>
+      </w:tblPr>
+      <w:tblGrid>
+        <w:gridCol w:w="2831"/>
+        <w:gridCol w:w="2831"/>
+        <w:gridCol w:w="2832"/>
+      </w:tblGrid>
+      <w:tr>
+        <w:tc>
+          <w:tcPr>
+            <w:tcW w:w="2831" w:type="dxa"/>
+          </w:tcPr>
+          <w:p/>
+        </w:tc>
+        <w:tc>
+          <w:tcPr>
+            <w:tcW w:w="2831" w:type="dxa"/>
+          </w:tcPr>
+          <w:p>
+            <w:r>
+              <w:t>Fortalezas:</w:t>
+            </w:r>
+          </w:p>
+          <w:p>
+            <w:pPr>
+              <w:pStyle w:val="NormalWeb"/>
+              <w:numPr>
+                <w:ilvl w:val="0"/>
+                <w:numId w:val="4"/>
+              </w:numPr>
+              <w:spacing w:before="0" w:beforeAutospacing="0" w:after="0" w:afterAutospacing="0"/>
+              <w:jc w:val="left"/>
+              <w:textAlignment w:val="baseline"/>
+              <w:rPr>
+                <w:rFonts w:cs="Arial"/>
+                <w:color w:val="000000"/>
+              </w:rPr>
+            </w:pPr>
+            <w:r>
+              <w:rPr>
+                <w:rFonts w:cs="Arial"/>
+                <w:color w:val="000000"/>
+              </w:rPr>
+              <w:t>R.R.H.H capacitado y con experiencia.</w:t>
+            </w:r>
+          </w:p>
+          <w:p>
+            <w:pPr>
+              <w:pStyle w:val="NormalWeb"/>
+              <w:numPr>
+                <w:ilvl w:val="0"/>
+                <w:numId w:val="4"/>
+              </w:numPr>
+              <w:spacing w:before="0" w:beforeAutospacing="0" w:after="0" w:afterAutospacing="0"/>
+              <w:jc w:val="left"/>
+              <w:textAlignment w:val="baseline"/>
+              <w:rPr>
+                <w:rFonts w:cs="Arial"/>
+                <w:color w:val="000000"/>
+              </w:rPr>
+            </w:pPr>
+            <w:r>
+              <w:rPr>
+                <w:rFonts w:cs="Arial"/>
+                <w:color w:val="000000"/>
+              </w:rPr>
+              <w:t>Excelente calidad de producto</w:t>
+            </w:r>
+            <w:r>
+              <w:rPr>
+                <w:rFonts w:cs="Arial"/>
+                <w:color w:val="000000"/>
+              </w:rPr>
+              <w:t>.</w:t>
+            </w:r>
+          </w:p>
+          <w:p>
+            <w:pPr>
+              <w:pStyle w:val="NormalWeb"/>
+              <w:numPr>
+                <w:ilvl w:val="0"/>
+                <w:numId w:val="4"/>
+              </w:numPr>
+              <w:spacing w:before="0" w:beforeAutospacing="0" w:after="0" w:afterAutospacing="0"/>
+              <w:jc w:val="left"/>
+              <w:textAlignment w:val="baseline"/>
+              <w:rPr>
+                <w:rFonts w:cs="Arial"/>
+                <w:color w:val="000000"/>
+              </w:rPr>
+            </w:pPr>
+            <w:r>
+              <w:rPr>
+                <w:rFonts w:cs="Arial"/>
+                <w:color w:val="000000"/>
+              </w:rPr>
+              <w:t>Buena publicidad y distribución.</w:t>
+            </w:r>
+          </w:p>
+          <w:p>
+            <w:pPr>
+              <w:pStyle w:val="NormalWeb"/>
+              <w:numPr>
+                <w:ilvl w:val="0"/>
+                <w:numId w:val="4"/>
+              </w:numPr>
+              <w:spacing w:before="0" w:beforeAutospacing="0" w:after="0" w:afterAutospacing="0"/>
+              <w:jc w:val="left"/>
+              <w:textAlignment w:val="baseline"/>
+              <w:rPr>
+                <w:rFonts w:cs="Arial"/>
+                <w:color w:val="000000"/>
+              </w:rPr>
+            </w:pPr>
+            <w:r>
+              <w:rPr>
+                <w:rFonts w:cs="Arial"/>
+                <w:color w:val="000000"/>
+              </w:rPr>
+              <w:t>Gran beneficio social.</w:t>
+            </w:r>
+          </w:p>
+        </w:tc>
+        <w:tc>
+          <w:tcPr>
+            <w:tcW w:w="2832" w:type="dxa"/>
+          </w:tcPr>
+          <w:p>
+            <w:r>
+              <w:t>Debilidades:</w:t>
+            </w:r>
+          </w:p>
+          <w:p>
+            <w:pPr>
+              <w:pStyle w:val="NormalWeb"/>
+              <w:numPr>
+                <w:ilvl w:val="0"/>
+                <w:numId w:val="6"/>
+              </w:numPr>
+              <w:spacing w:before="0" w:beforeAutospacing="0" w:after="0" w:afterAutospacing="0"/>
+              <w:jc w:val="left"/>
+              <w:textAlignment w:val="baseline"/>
+              <w:rPr>
+                <w:rFonts w:cs="Arial"/>
+                <w:color w:val="000000"/>
+              </w:rPr>
+            </w:pPr>
+            <w:r>
+              <w:rPr>
+                <w:rFonts w:cs="Arial"/>
+                <w:color w:val="000000"/>
+              </w:rPr>
+              <w:t>Poco reconocimiento y uso de este tipo de productos en el país.</w:t>
+            </w:r>
+          </w:p>
+          <w:p>
+            <w:pPr>
+              <w:pStyle w:val="NormalWeb"/>
+              <w:numPr>
+                <w:ilvl w:val="0"/>
+                <w:numId w:val="6"/>
+              </w:numPr>
+              <w:spacing w:before="0" w:beforeAutospacing="0" w:after="0" w:afterAutospacing="0"/>
+              <w:jc w:val="left"/>
+              <w:textAlignment w:val="baseline"/>
+              <w:rPr>
+                <w:rFonts w:cs="Arial"/>
+                <w:color w:val="000000"/>
+              </w:rPr>
+            </w:pPr>
+            <w:r>
+              <w:rPr>
+                <w:rFonts w:cs="Arial"/>
+                <w:color w:val="000000"/>
+              </w:rPr>
+              <w:t>Poca visibilidad en sitios web.</w:t>
+            </w:r>
+          </w:p>
+        </w:tc>
+      </w:tr>
+      <w:tr>
+        <w:tc>
+          <w:tcPr>
+            <w:tcW w:w="2831" w:type="dxa"/>
+          </w:tcPr>
+          <w:p>
+            <w:r>
+              <w:t>Oportunidades:</w:t>
+            </w:r>
+          </w:p>
+          <w:p>
+            <w:pPr>
+              <w:pStyle w:val="NormalWeb"/>
+              <w:numPr>
+                <w:ilvl w:val="0"/>
+                <w:numId w:val="5"/>
+              </w:numPr>
+              <w:spacing w:before="0" w:beforeAutospacing="0" w:after="0" w:afterAutospacing="0"/>
+              <w:jc w:val="left"/>
+              <w:textAlignment w:val="baseline"/>
+              <w:rPr>
+                <w:rFonts w:cs="Arial"/>
+                <w:color w:val="000000"/>
+              </w:rPr>
+            </w:pPr>
+            <w:r>
+              <w:rPr>
+                <w:rFonts w:cs="Arial"/>
+                <w:color w:val="000000"/>
+              </w:rPr>
+              <w:t>Poca competencia a nivel nacional.</w:t>
+            </w:r>
+          </w:p>
+          <w:p>
+            <w:pPr>
+              <w:pStyle w:val="NormalWeb"/>
+              <w:numPr>
+                <w:ilvl w:val="0"/>
+                <w:numId w:val="5"/>
+              </w:numPr>
+              <w:spacing w:before="0" w:beforeAutospacing="0" w:after="0" w:afterAutospacing="0"/>
+              <w:jc w:val="left"/>
+              <w:textAlignment w:val="baseline"/>
+              <w:rPr>
+                <w:rFonts w:cs="Arial"/>
+                <w:color w:val="000000"/>
+              </w:rPr>
+            </w:pPr>
+            <w:r>
+              <w:rPr>
+                <w:rFonts w:cs="Arial"/>
+                <w:color w:val="000000"/>
+              </w:rPr>
+              <w:t xml:space="preserve">Gran demanda del producto. </w:t>
+            </w:r>
+          </w:p>
+        </w:tc>
+        <w:tc>
+          <w:tcPr>
+            <w:tcW w:w="2831" w:type="dxa"/>
+          </w:tcPr>
+          <w:p>
+            <w:r>
+              <w:t>O1 – F1, F2: La poca competencia, sumada a la excelente calidad del producto y del personal se traduce en gran éxito.</w:t>
+            </w:r>
+          </w:p>
+          <w:p>
+            <w:r>
+              <w:t>O2 – F3, F4: Con una buena campaña publicitaria, se crea demanda y esto beneficia a la sociedad, creando un circulo virtuoso.</w:t>
+            </w:r>
+          </w:p>
+        </w:tc>
+        <w:tc>
+          <w:tcPr>
+            <w:tcW w:w="2832" w:type="dxa"/>
+          </w:tcPr>
+          <w:p>
+            <w:r>
+              <w:t>O1, O2 – D1, D2: Se puede mitigar el poco reconocimiento utilizando una campaña publicitaria.</w:t>
+            </w:r>
+          </w:p>
+        </w:tc>
+      </w:tr>
+      <w:tr>
+        <w:tc>
+          <w:tcPr>
+            <w:tcW w:w="2831" w:type="dxa"/>
+          </w:tcPr>
+          <w:p>
+            <w:r>
+              <w:t>Amenazas:</w:t>
+            </w:r>
+          </w:p>
+          <w:p>
+            <w:pPr>
+              <w:pStyle w:val="NormalWeb"/>
+              <w:numPr>
+                <w:ilvl w:val="0"/>
+                <w:numId w:val="7"/>
+              </w:numPr>
+              <w:spacing w:before="0" w:beforeAutospacing="0" w:after="0" w:afterAutospacing="0"/>
+              <w:jc w:val="left"/>
+              <w:textAlignment w:val="baseline"/>
+              <w:rPr>
+                <w:rFonts w:cs="Arial"/>
+                <w:color w:val="000000"/>
+              </w:rPr>
+            </w:pPr>
+            <w:r>
+              <w:rPr>
+                <w:rFonts w:cs="Arial"/>
+                <w:color w:val="000000"/>
+              </w:rPr>
+              <w:t>Lanzamiento de un producto de la competencia con características similares.</w:t>
+            </w:r>
+          </w:p>
+          <w:p>
+            <w:pPr>
+              <w:pStyle w:val="NormalWeb"/>
+              <w:numPr>
+                <w:ilvl w:val="0"/>
+                <w:numId w:val="7"/>
+              </w:numPr>
+              <w:spacing w:before="0" w:beforeAutospacing="0" w:after="0" w:afterAutospacing="0"/>
+              <w:jc w:val="left"/>
+              <w:textAlignment w:val="baseline"/>
+              <w:rPr>
+                <w:rFonts w:cs="Arial"/>
+                <w:color w:val="000000"/>
+              </w:rPr>
+            </w:pPr>
+            <w:r>
+              <w:rPr>
+                <w:rFonts w:cs="Arial"/>
+                <w:color w:val="000000"/>
+              </w:rPr>
+              <w:t xml:space="preserve">Falla en el </w:t>
+            </w:r>
+            <w:proofErr w:type="spellStart"/>
+            <w:r>
+              <w:rPr>
+                <w:rFonts w:cs="Arial"/>
+                <w:color w:val="000000"/>
+              </w:rPr>
+              <w:t>testing</w:t>
+            </w:r>
+            <w:proofErr w:type="spellEnd"/>
+            <w:r>
+              <w:rPr>
+                <w:rFonts w:cs="Arial"/>
+                <w:color w:val="000000"/>
+              </w:rPr>
+              <w:t xml:space="preserve"> del producto y en garantizar en que el producto funcione en el equipamiento al que fue destinado a usarse.</w:t>
+            </w:r>
+          </w:p>
+        </w:tc>
+        <w:tc>
+          <w:tcPr>
+            <w:tcW w:w="2831" w:type="dxa"/>
+          </w:tcPr>
+          <w:p>
+            <w:r>
+              <w:t>A1 – F2: Se puede mitigar el lanzamiento de un producto similar, diferenciándose con calidad.</w:t>
+            </w:r>
+          </w:p>
+          <w:p>
+            <w:r>
+              <w:t xml:space="preserve">A2 – F1: Se puede lograr un mejor </w:t>
+            </w:r>
+            <w:proofErr w:type="spellStart"/>
+            <w:r>
+              <w:t>testing</w:t>
+            </w:r>
+            <w:proofErr w:type="spellEnd"/>
+            <w:r>
+              <w:t xml:space="preserve"> con mayor calidad de personal.</w:t>
+            </w:r>
+          </w:p>
+        </w:tc>
+        <w:tc>
+          <w:tcPr>
+            <w:tcW w:w="2832" w:type="dxa"/>
+          </w:tcPr>
+          <w:p>
+            <w:r>
+              <w:t>A1 – D1, D2: Se debe realizar una pronta campaña publicitaria para poder posicionarse mejor y más rápido, antes de cualquier posible competencia.</w:t>
+            </w:r>
+            <w:bookmarkStart w:id="24" w:name="_GoBack"/>
+            <w:bookmarkEnd w:id="24"/>
+          </w:p>
+        </w:tc>
+      </w:tr>
+    </w:tbl>
+    <w:p/>
     <w:p/>
     <w:p>
       <w:pPr>
@@ -4379,21 +4753,8 @@
           <w:rFonts w:cs="Arial"/>
           <w:color w:val="000000"/>
         </w:rPr>
-        <w:t xml:space="preserve">Acuerdos comerciales con las </w:t>
-      </w:r>
-      <w:r>
-        <w:rPr>
-          <w:rFonts w:cs="Arial"/>
-          <w:color w:val="000000"/>
-        </w:rPr>
-        <w:t>empresas NVIDIA</w:t>
-      </w:r>
-      <w:r>
-        <w:rPr>
-          <w:rFonts w:cs="Arial"/>
-          <w:color w:val="000000"/>
-        </w:rPr>
-        <w:t xml:space="preserve"> y AMD para el uso de tecnologías gráficas.</w:t>
+        <w:lastRenderedPageBreak/>
+        <w:t>Acuerdos comerciales con las empresas NVIDIA y AMD para el uso de tecnologías gráficas.</w:t>
       </w:r>
     </w:p>
     <w:p>
@@ -4785,13 +5146,7 @@
     <w:p/>
     <w:p>
       <w:r>
-        <w:t xml:space="preserve">Como gran fortaleza se puede destacar el alto beneficio social que el proyecto aporta. Ayuda a los niños con capacidades diferentes a poder realizar y reforzar actividades cotidianas. Debido a que no existen actualmente productos similares, el beneficio para la sociedad es </w:t>
-      </w:r>
-      <w:r>
-        <w:t>aún</w:t>
-      </w:r>
-      <w:r>
-        <w:t xml:space="preserve"> más amplio.</w:t>
+        <w:t>Como gran fortaleza se puede destacar el alto beneficio social que el proyecto aporta. Ayuda a los niños con capacidades diferentes a poder realizar y reforzar actividades cotidianas. Debido a que no existen actualmente productos similares, el beneficio para la sociedad es aún más amplio.</w:t>
       </w:r>
     </w:p>
     <w:p>
@@ -4907,7 +5262,7 @@
                 <w:bCs/>
                 <w:noProof/>
               </w:rPr>
-              <w:t>8</w:t>
+              <w:t>9</w:t>
             </w:r>
             <w:r>
               <w:rPr>
@@ -4952,7 +5307,7 @@
                 <w:bCs/>
                 <w:noProof/>
               </w:rPr>
-              <w:t>8</w:t>
+              <w:t>9</w:t>
             </w:r>
             <w:r>
               <w:rPr>
@@ -5138,11 +5493,11 @@
   <w:abstractNum w:abstractNumId="0" w15:restartNumberingAfterBreak="0">
     <w:nsid w:val="010A06FB"/>
     <w:multiLevelType w:val="multilevel"/>
-    <w:tmpl w:val="D9067DE0"/>
+    <w:tmpl w:val="6F1C1BD6"/>
     <w:lvl w:ilvl="0">
       <w:start w:val="1"/>
-      <w:numFmt w:val="bullet"/>
-      <w:lvlText w:val=""/>
+      <w:numFmt w:val="decimal"/>
+      <w:lvlText w:val="%1."/>
       <w:lvlJc w:val="left"/>
       <w:pPr>
         <w:tabs>
@@ -5151,7 +5506,7 @@
         <w:ind w:left="720" w:hanging="360"/>
       </w:pPr>
       <w:rPr>
-        <w:rFonts w:ascii="Symbol" w:hAnsi="Symbol" w:hint="default"/>
+        <w:rFonts w:hint="default"/>
         <w:sz w:val="20"/>
       </w:rPr>
     </w:lvl>
@@ -5287,11 +5642,11 @@
   <w:abstractNum w:abstractNumId="1" w15:restartNumberingAfterBreak="0">
     <w:nsid w:val="267C14FF"/>
     <w:multiLevelType w:val="multilevel"/>
-    <w:tmpl w:val="804A003C"/>
+    <w:tmpl w:val="6F1C1BD6"/>
     <w:lvl w:ilvl="0">
       <w:start w:val="1"/>
-      <w:numFmt w:val="bullet"/>
-      <w:lvlText w:val=""/>
+      <w:numFmt w:val="decimal"/>
+      <w:lvlText w:val="%1."/>
       <w:lvlJc w:val="left"/>
       <w:pPr>
         <w:tabs>
@@ -5300,7 +5655,7 @@
         <w:ind w:left="720" w:hanging="360"/>
       </w:pPr>
       <w:rPr>
-        <w:rFonts w:ascii="Symbol" w:hAnsi="Symbol" w:hint="default"/>
+        <w:rFonts w:hint="default"/>
         <w:sz w:val="20"/>
       </w:rPr>
     </w:lvl>
@@ -5549,11 +5904,11 @@
   <w:abstractNum w:abstractNumId="3" w15:restartNumberingAfterBreak="0">
     <w:nsid w:val="38392DB9"/>
     <w:multiLevelType w:val="multilevel"/>
-    <w:tmpl w:val="89DEA390"/>
+    <w:tmpl w:val="6F1C1BD6"/>
     <w:lvl w:ilvl="0">
       <w:start w:val="1"/>
-      <w:numFmt w:val="bullet"/>
-      <w:lvlText w:val=""/>
+      <w:numFmt w:val="decimal"/>
+      <w:lvlText w:val="%1."/>
       <w:lvlJc w:val="left"/>
       <w:pPr>
         <w:tabs>
@@ -5562,7 +5917,7 @@
         <w:ind w:left="720" w:hanging="360"/>
       </w:pPr>
       <w:rPr>
-        <w:rFonts w:ascii="Symbol" w:hAnsi="Symbol" w:hint="default"/>
+        <w:rFonts w:hint="default"/>
         <w:sz w:val="20"/>
       </w:rPr>
     </w:lvl>
@@ -5698,11 +6053,11 @@
   <w:abstractNum w:abstractNumId="4" w15:restartNumberingAfterBreak="0">
     <w:nsid w:val="3C8276B1"/>
     <w:multiLevelType w:val="multilevel"/>
-    <w:tmpl w:val="5164CBA0"/>
+    <w:tmpl w:val="6F1C1BD6"/>
     <w:lvl w:ilvl="0">
       <w:start w:val="1"/>
-      <w:numFmt w:val="bullet"/>
-      <w:lvlText w:val=""/>
+      <w:numFmt w:val="decimal"/>
+      <w:lvlText w:val="%1."/>
       <w:lvlJc w:val="left"/>
       <w:pPr>
         <w:tabs>
@@ -5711,7 +6066,7 @@
         <w:ind w:left="720" w:hanging="360"/>
       </w:pPr>
       <w:rPr>
-        <w:rFonts w:ascii="Symbol" w:hAnsi="Symbol" w:hint="default"/>
+        <w:rFonts w:hint="default"/>
         <w:sz w:val="20"/>
       </w:rPr>
     </w:lvl>
@@ -7702,562 +8057,6 @@
 </w:styles>
 </file>
 
-<file path=word/glossary/document.xml><?xml version="1.0" encoding="utf-8"?>
-<w:glossaryDocument xmlns:wpc="http://schemas.microsoft.com/office/word/2010/wordprocessingCanvas" xmlns:cx="http://schemas.microsoft.com/office/drawing/2014/chartex" xmlns:cx1="http://schemas.microsoft.com/office/drawing/2015/9/8/chartex" xmlns:mc="http://schemas.openxmlformats.org/markup-compatibility/2006" xmlns:o="urn:schemas-microsoft-com:office:office" xmlns:r="http://schemas.openxmlformats.org/officeDocument/2006/relationships" xmlns:m="http://schemas.openxmlformats.org/officeDocument/2006/math" xmlns:v="urn:schemas-microsoft-com:vml" xmlns:wp14="http://schemas.microsoft.com/office/word/2010/wordprocessingDrawing" xmlns:wp="http://schemas.openxmlformats.org/drawingml/2006/wordprocessingDrawing" xmlns:w10="urn:schemas-microsoft-com:office:word" xmlns:w="http://schemas.openxmlformats.org/wordprocessingml/2006/main" xmlns:w14="http://schemas.microsoft.com/office/word/2010/wordml" xmlns:w15="http://schemas.microsoft.com/office/word/2012/wordml" xmlns:w16se="http://schemas.microsoft.com/office/word/2015/wordml/symex" xmlns:wpg="http://schemas.microsoft.com/office/word/2010/wordprocessingGroup" xmlns:wpi="http://schemas.microsoft.com/office/word/2010/wordprocessingInk" xmlns:wne="http://schemas.microsoft.com/office/word/2006/wordml" xmlns:wps="http://schemas.microsoft.com/office/word/2010/wordprocessingShape" mc:Ignorable="w14 w15 w16se wp14"/>
-</file>
-
-<file path=word/glossary/fontTable.xml><?xml version="1.0" encoding="utf-8"?>
-<w:fonts xmlns:mc="http://schemas.openxmlformats.org/markup-compatibility/2006" xmlns:r="http://schemas.openxmlformats.org/officeDocument/2006/relationships" xmlns:w="http://schemas.openxmlformats.org/wordprocessingml/2006/main" xmlns:w14="http://schemas.microsoft.com/office/word/2010/wordml" xmlns:w15="http://schemas.microsoft.com/office/word/2012/wordml" xmlns:w16se="http://schemas.microsoft.com/office/word/2015/wordml/symex" mc:Ignorable="w14 w15 w16se">
-  <w:font w:name="Symbol">
-    <w:panose1 w:val="05050102010706020507"/>
-    <w:charset w:val="02"/>
-    <w:family w:val="roman"/>
-    <w:pitch w:val="variable"/>
-    <w:sig w:usb0="00000000" w:usb1="10000000" w:usb2="00000000" w:usb3="00000000" w:csb0="80000000" w:csb1="00000000"/>
-  </w:font>
-  <w:font w:name="Times New Roman">
-    <w:panose1 w:val="02020603050405020304"/>
-    <w:charset w:val="00"/>
-    <w:family w:val="roman"/>
-    <w:pitch w:val="variable"/>
-    <w:sig w:usb0="E0002AFF" w:usb1="C0007843" w:usb2="00000009" w:usb3="00000000" w:csb0="000001FF" w:csb1="00000000"/>
-  </w:font>
-  <w:font w:name="Courier New">
-    <w:panose1 w:val="02070309020205020404"/>
-    <w:charset w:val="00"/>
-    <w:family w:val="modern"/>
-    <w:pitch w:val="fixed"/>
-    <w:sig w:usb0="E0002AFF" w:usb1="C0007843" w:usb2="00000009" w:usb3="00000000" w:csb0="000001FF" w:csb1="00000000"/>
-  </w:font>
-  <w:font w:name="Wingdings">
-    <w:panose1 w:val="05000000000000000000"/>
-    <w:charset w:val="02"/>
-    <w:family w:val="auto"/>
-    <w:pitch w:val="variable"/>
-    <w:sig w:usb0="00000000" w:usb1="10000000" w:usb2="00000000" w:usb3="00000000" w:csb0="80000000" w:csb1="00000000"/>
-  </w:font>
-  <w:font w:name="Arial">
-    <w:panose1 w:val="020B0604020202020204"/>
-    <w:charset w:val="00"/>
-    <w:family w:val="swiss"/>
-    <w:pitch w:val="variable"/>
-    <w:sig w:usb0="E0002AFF" w:usb1="C0007843" w:usb2="00000009" w:usb3="00000000" w:csb0="000001FF" w:csb1="00000000"/>
-  </w:font>
-  <w:font w:name="Calibri">
-    <w:panose1 w:val="020F0502020204030204"/>
-    <w:charset w:val="00"/>
-    <w:family w:val="swiss"/>
-    <w:pitch w:val="variable"/>
-    <w:sig w:usb0="E00002FF" w:usb1="4000ACFF" w:usb2="00000001" w:usb3="00000000" w:csb0="0000019F" w:csb1="00000000"/>
-  </w:font>
-  <w:font w:name="Calibri Light">
-    <w:panose1 w:val="020F0302020204030204"/>
-    <w:charset w:val="00"/>
-    <w:family w:val="swiss"/>
-    <w:pitch w:val="variable"/>
-    <w:sig w:usb0="A00002EF" w:usb1="4000207B" w:usb2="00000000" w:usb3="00000000" w:csb0="0000019F" w:csb1="00000000"/>
-  </w:font>
-  <w:font w:name="Segoe UI">
-    <w:panose1 w:val="020B0502040204020203"/>
-    <w:charset w:val="00"/>
-    <w:family w:val="swiss"/>
-    <w:pitch w:val="variable"/>
-    <w:sig w:usb0="E4002EFF" w:usb1="C000E47F" w:usb2="00000009" w:usb3="00000000" w:csb0="000001FF" w:csb1="00000000"/>
-  </w:font>
-  <w:font w:name="MS Gothic">
-    <w:altName w:val="ＭＳ ゴシック"/>
-    <w:panose1 w:val="020B0609070205080204"/>
-    <w:charset w:val="80"/>
-    <w:family w:val="modern"/>
-    <w:pitch w:val="fixed"/>
-    <w:sig w:usb0="E00002FF" w:usb1="6AC7FDFB" w:usb2="08000012" w:usb3="00000000" w:csb0="0002009F" w:csb1="00000000"/>
-  </w:font>
-</w:fonts>
-</file>
-
-<file path=word/glossary/settings.xml><?xml version="1.0" encoding="utf-8"?>
-<w:settings xmlns:mc="http://schemas.openxmlformats.org/markup-compatibility/2006" xmlns:o="urn:schemas-microsoft-com:office:office" xmlns:r="http://schemas.openxmlformats.org/officeDocument/2006/relationships" xmlns:m="http://schemas.openxmlformats.org/officeDocument/2006/math" xmlns:v="urn:schemas-microsoft-com:vml" xmlns:w10="urn:schemas-microsoft-com:office:word" xmlns:w="http://schemas.openxmlformats.org/wordprocessingml/2006/main" xmlns:w14="http://schemas.microsoft.com/office/word/2010/wordml" xmlns:w15="http://schemas.microsoft.com/office/word/2012/wordml" xmlns:w16se="http://schemas.microsoft.com/office/word/2015/wordml/symex" xmlns:sl="http://schemas.openxmlformats.org/schemaLibrary/2006/main" mc:Ignorable="w14 w15 w16se">
-  <w:view w:val="normal"/>
-  <w:defaultTabStop w:val="708"/>
-  <w:hyphenationZone w:val="425"/>
-  <w:characterSpacingControl w:val="doNotCompress"/>
-  <w:compat>
-    <w:useFELayout/>
-    <w:compatSetting w:name="compatibilityMode" w:uri="http://schemas.microsoft.com/office/word" w:val="15"/>
-    <w:compatSetting w:name="overrideTableStyleFontSizeAndJustification" w:uri="http://schemas.microsoft.com/office/word" w:val="1"/>
-    <w:compatSetting w:name="enableOpenTypeFeatures" w:uri="http://schemas.microsoft.com/office/word" w:val="1"/>
-    <w:compatSetting w:name="doNotFlipMirrorIndents" w:uri="http://schemas.microsoft.com/office/word" w:val="1"/>
-    <w:compatSetting w:name="differentiateMultirowTableHeaders" w:uri="http://schemas.microsoft.com/office/word" w:val="1"/>
-  </w:compat>
-  <w:rsids>
-    <w:rsidRoot w:val="00C3126B"/>
-    <w:rsid w:val="007B06FE"/>
-    <w:rsid w:val="00C3126B"/>
-  </w:rsids>
-  <m:mathPr>
-    <m:mathFont m:val="Cambria Math"/>
-    <m:brkBin m:val="before"/>
-    <m:brkBinSub m:val="--"/>
-    <m:smallFrac m:val="0"/>
-    <m:dispDef/>
-    <m:lMargin m:val="0"/>
-    <m:rMargin m:val="0"/>
-    <m:defJc m:val="centerGroup"/>
-    <m:wrapIndent m:val="1440"/>
-    <m:intLim m:val="subSup"/>
-    <m:naryLim m:val="undOvr"/>
-  </m:mathPr>
-  <w:themeFontLang w:val="es-AR"/>
-  <w:clrSchemeMapping w:bg1="light1" w:t1="dark1" w:bg2="light2" w:t2="dark2" w:accent1="accent1" w:accent2="accent2" w:accent3="accent3" w:accent4="accent4" w:accent5="accent5" w:accent6="accent6" w:hyperlink="hyperlink" w:followedHyperlink="followedHyperlink"/>
-  <w:decimalSymbol w:val=","/>
-  <w:listSeparator w:val=","/>
-  <w15:chartTrackingRefBased/>
-</w:settings>
-</file>
-
-<file path=word/glossary/styles.xml><?xml version="1.0" encoding="utf-8"?>
-<w:styles xmlns:mc="http://schemas.openxmlformats.org/markup-compatibility/2006" xmlns:r="http://schemas.openxmlformats.org/officeDocument/2006/relationships" xmlns:w="http://schemas.openxmlformats.org/wordprocessingml/2006/main" xmlns:w14="http://schemas.microsoft.com/office/word/2010/wordml" xmlns:w15="http://schemas.microsoft.com/office/word/2012/wordml" xmlns:w16se="http://schemas.microsoft.com/office/word/2015/wordml/symex" mc:Ignorable="w14 w15 w16se">
-  <w:docDefaults>
-    <w:rPrDefault>
-      <w:rPr>
-        <w:rFonts w:asciiTheme="minorHAnsi" w:eastAsiaTheme="minorEastAsia" w:hAnsiTheme="minorHAnsi" w:cstheme="minorBidi"/>
-        <w:sz w:val="22"/>
-        <w:szCs w:val="22"/>
-        <w:lang w:val="es-AR" w:eastAsia="es-AR" w:bidi="ar-SA"/>
-      </w:rPr>
-    </w:rPrDefault>
-    <w:pPrDefault>
-      <w:pPr>
-        <w:spacing w:after="160" w:line="259" w:lineRule="auto"/>
-      </w:pPr>
-    </w:pPrDefault>
-  </w:docDefaults>
-  <w:latentStyles w:defLockedState="0" w:defUIPriority="99" w:defSemiHidden="0" w:defUnhideWhenUsed="0" w:defQFormat="0" w:count="371">
-    <w:lsdException w:name="Normal" w:uiPriority="0" w:qFormat="1"/>
-    <w:lsdException w:name="heading 1" w:uiPriority="9" w:qFormat="1"/>
-    <w:lsdException w:name="heading 2" w:semiHidden="1" w:uiPriority="9" w:unhideWhenUsed="1" w:qFormat="1"/>
-    <w:lsdException w:name="heading 3" w:semiHidden="1" w:uiPriority="9" w:unhideWhenUsed="1" w:qFormat="1"/>
-    <w:lsdException w:name="heading 4" w:semiHidden="1" w:uiPriority="9" w:unhideWhenUsed="1" w:qFormat="1"/>
-    <w:lsdException w:name="heading 5" w:semiHidden="1" w:uiPriority="9" w:unhideWhenUsed="1" w:qFormat="1"/>
-    <w:lsdException w:name="heading 6" w:semiHidden="1" w:uiPriority="9" w:unhideWhenUsed="1" w:qFormat="1"/>
-    <w:lsdException w:name="heading 7" w:semiHidden="1" w:uiPriority="9" w:unhideWhenUsed="1" w:qFormat="1"/>
-    <w:lsdException w:name="heading 8" w:semiHidden="1" w:uiPriority="9" w:unhideWhenUsed="1" w:qFormat="1"/>
-    <w:lsdException w:name="heading 9" w:semiHidden="1" w:uiPriority="9" w:unhideWhenUsed="1" w:qFormat="1"/>
-    <w:lsdException w:name="index 1" w:semiHidden="1" w:unhideWhenUsed="1"/>
-    <w:lsdException w:name="index 2" w:semiHidden="1" w:unhideWhenUsed="1"/>
-    <w:lsdException w:name="index 3" w:semiHidden="1" w:unhideWhenUsed="1"/>
-    <w:lsdException w:name="index 4" w:semiHidden="1" w:unhideWhenUsed="1"/>
-    <w:lsdException w:name="index 5" w:semiHidden="1" w:unhideWhenUsed="1"/>
-    <w:lsdException w:name="index 6" w:semiHidden="1" w:unhideWhenUsed="1"/>
-    <w:lsdException w:name="index 7" w:semiHidden="1" w:unhideWhenUsed="1"/>
-    <w:lsdException w:name="index 8" w:semiHidden="1" w:unhideWhenUsed="1"/>
-    <w:lsdException w:name="index 9" w:semiHidden="1" w:unhideWhenUsed="1"/>
-    <w:lsdException w:name="toc 1" w:semiHidden="1" w:uiPriority="39" w:unhideWhenUsed="1"/>
-    <w:lsdException w:name="toc 2" w:semiHidden="1" w:uiPriority="39" w:unhideWhenUsed="1"/>
-    <w:lsdException w:name="toc 3" w:semiHidden="1" w:uiPriority="39" w:unhideWhenUsed="1"/>
-    <w:lsdException w:name="toc 4" w:semiHidden="1" w:uiPriority="39" w:unhideWhenUsed="1"/>
-    <w:lsdException w:name="toc 5" w:semiHidden="1" w:uiPriority="39" w:unhideWhenUsed="1"/>
-    <w:lsdException w:name="toc 6" w:semiHidden="1" w:uiPriority="39" w:unhideWhenUsed="1"/>
-    <w:lsdException w:name="toc 7" w:semiHidden="1" w:uiPriority="39" w:unhideWhenUsed="1"/>
-    <w:lsdException w:name="toc 8" w:semiHidden="1" w:uiPriority="39" w:unhideWhenUsed="1"/>
-    <w:lsdException w:name="toc 9" w:semiHidden="1" w:uiPriority="39" w:unhideWhenUsed="1"/>
-    <w:lsdException w:name="Normal Indent" w:semiHidden="1" w:unhideWhenUsed="1"/>
-    <w:lsdException w:name="footnote text" w:semiHidden="1" w:unhideWhenUsed="1"/>
-    <w:lsdException w:name="annotation text" w:semiHidden="1" w:unhideWhenUsed="1"/>
-    <w:lsdException w:name="header" w:semiHidden="1" w:unhideWhenUsed="1"/>
-    <w:lsdException w:name="footer" w:semiHidden="1" w:unhideWhenUsed="1"/>
-    <w:lsdException w:name="index heading" w:semiHidden="1" w:unhideWhenUsed="1"/>
-    <w:lsdException w:name="caption" w:semiHidden="1" w:uiPriority="35" w:unhideWhenUsed="1" w:qFormat="1"/>
-    <w:lsdException w:name="table of figures" w:semiHidden="1" w:unhideWhenUsed="1"/>
-    <w:lsdException w:name="envelope address" w:semiHidden="1" w:unhideWhenUsed="1"/>
-    <w:lsdException w:name="envelope return" w:semiHidden="1" w:unhideWhenUsed="1"/>
-    <w:lsdException w:name="footnote reference" w:semiHidden="1" w:unhideWhenUsed="1"/>
-    <w:lsdException w:name="annotation reference" w:semiHidden="1" w:unhideWhenUsed="1"/>
-    <w:lsdException w:name="line number" w:semiHidden="1" w:unhideWhenUsed="1"/>
-    <w:lsdException w:name="page number" w:semiHidden="1" w:unhideWhenUsed="1"/>
-    <w:lsdException w:name="endnote reference" w:semiHidden="1" w:unhideWhenUsed="1"/>
-    <w:lsdException w:name="endnote text" w:semiHidden="1" w:unhideWhenUsed="1"/>
-    <w:lsdException w:name="table of authorities" w:semiHidden="1" w:unhideWhenUsed="1"/>
-    <w:lsdException w:name="macro" w:semiHidden="1" w:unhideWhenUsed="1"/>
-    <w:lsdException w:name="toa heading" w:semiHidden="1" w:unhideWhenUsed="1"/>
-    <w:lsdException w:name="List" w:semiHidden="1" w:unhideWhenUsed="1"/>
-    <w:lsdException w:name="List Bullet" w:semiHidden="1" w:unhideWhenUsed="1"/>
-    <w:lsdException w:name="List Number" w:semiHidden="1" w:unhideWhenUsed="1"/>
-    <w:lsdException w:name="List 2" w:semiHidden="1" w:unhideWhenUsed="1"/>
-    <w:lsdException w:name="List 3" w:semiHidden="1" w:unhideWhenUsed="1"/>
-    <w:lsdException w:name="List 4" w:semiHidden="1" w:unhideWhenUsed="1"/>
-    <w:lsdException w:name="List 5" w:semiHidden="1" w:unhideWhenUsed="1"/>
-    <w:lsdException w:name="List Bullet 2" w:semiHidden="1" w:unhideWhenUsed="1"/>
-    <w:lsdException w:name="List Bullet 3" w:semiHidden="1" w:unhideWhenUsed="1"/>
-    <w:lsdException w:name="List Bullet 4" w:semiHidden="1" w:unhideWhenUsed="1"/>
-    <w:lsdException w:name="List Bullet 5" w:semiHidden="1" w:unhideWhenUsed="1"/>
-    <w:lsdException w:name="List Number 2" w:semiHidden="1" w:unhideWhenUsed="1"/>
-    <w:lsdException w:name="List Number 3" w:semiHidden="1" w:unhideWhenUsed="1"/>
-    <w:lsdException w:name="List Number 4" w:semiHidden="1" w:unhideWhenUsed="1"/>
-    <w:lsdException w:name="List Number 5" w:semiHidden="1" w:unhideWhenUsed="1"/>
-    <w:lsdException w:name="Title" w:uiPriority="10" w:qFormat="1"/>
-    <w:lsdException w:name="Closing" w:semiHidden="1" w:unhideWhenUsed="1"/>
-    <w:lsdException w:name="Signature" w:semiHidden="1" w:unhideWhenUsed="1"/>
-    <w:lsdException w:name="Default Paragraph Font" w:semiHidden="1" w:uiPriority="1" w:unhideWhenUsed="1"/>
-    <w:lsdException w:name="Body Text" w:semiHidden="1" w:unhideWhenUsed="1"/>
-    <w:lsdException w:name="Body Text Indent" w:semiHidden="1" w:unhideWhenUsed="1"/>
-    <w:lsdException w:name="List Continue" w:semiHidden="1" w:unhideWhenUsed="1"/>
-    <w:lsdException w:name="List Continue 2" w:semiHidden="1" w:unhideWhenUsed="1"/>
-    <w:lsdException w:name="List Continue 3" w:semiHidden="1" w:unhideWhenUsed="1"/>
-    <w:lsdException w:name="List Continue 4" w:semiHidden="1" w:unhideWhenUsed="1"/>
-    <w:lsdException w:name="List Continue 5" w:semiHidden="1" w:unhideWhenUsed="1"/>
-    <w:lsdException w:name="Message Header" w:semiHidden="1" w:unhideWhenUsed="1"/>
-    <w:lsdException w:name="Subtitle" w:uiPriority="11" w:qFormat="1"/>
-    <w:lsdException w:name="Salutation" w:semiHidden="1" w:unhideWhenUsed="1"/>
-    <w:lsdException w:name="Date" w:semiHidden="1" w:unhideWhenUsed="1"/>
-    <w:lsdException w:name="Body Text First Indent" w:semiHidden="1" w:unhideWhenUsed="1"/>
-    <w:lsdException w:name="Body Text First Indent 2" w:semiHidden="1" w:unhideWhenUsed="1"/>
-    <w:lsdException w:name="Note Heading" w:semiHidden="1" w:unhideWhenUsed="1"/>
-    <w:lsdException w:name="Body Text 2" w:semiHidden="1" w:unhideWhenUsed="1"/>
-    <w:lsdException w:name="Body Text 3" w:semiHidden="1" w:unhideWhenUsed="1"/>
-    <w:lsdException w:name="Body Text Indent 2" w:semiHidden="1" w:unhideWhenUsed="1"/>
-    <w:lsdException w:name="Body Text Indent 3" w:semiHidden="1" w:unhideWhenUsed="1"/>
-    <w:lsdException w:name="Block Text" w:semiHidden="1" w:unhideWhenUsed="1"/>
-    <w:lsdException w:name="Hyperlink" w:semiHidden="1" w:unhideWhenUsed="1"/>
-    <w:lsdException w:name="FollowedHyperlink" w:semiHidden="1" w:unhideWhenUsed="1"/>
-    <w:lsdException w:name="Strong" w:uiPriority="22" w:qFormat="1"/>
-    <w:lsdException w:name="Emphasis" w:uiPriority="20" w:qFormat="1"/>
-    <w:lsdException w:name="Document Map" w:semiHidden="1" w:unhideWhenUsed="1"/>
-    <w:lsdException w:name="Plain Text" w:semiHidden="1" w:unhideWhenUsed="1"/>
-    <w:lsdException w:name="E-mail Signature" w:semiHidden="1" w:unhideWhenUsed="1"/>
-    <w:lsdException w:name="HTML Top of Form" w:semiHidden="1" w:unhideWhenUsed="1"/>
-    <w:lsdException w:name="HTML Bottom of Form" w:semiHidden="1" w:unhideWhenUsed="1"/>
-    <w:lsdException w:name="Normal (Web)" w:semiHidden="1" w:unhideWhenUsed="1"/>
-    <w:lsdException w:name="HTML Acronym" w:semiHidden="1" w:unhideWhenUsed="1"/>
-    <w:lsdException w:name="HTML Address" w:semiHidden="1" w:unhideWhenUsed="1"/>
-    <w:lsdException w:name="HTML Cite" w:semiHidden="1" w:unhideWhenUsed="1"/>
-    <w:lsdException w:name="HTML Code" w:semiHidden="1" w:unhideWhenUsed="1"/>
-    <w:lsdException w:name="HTML Definition" w:semiHidden="1" w:unhideWhenUsed="1"/>
-    <w:lsdException w:name="HTML Keyboard" w:semiHidden="1" w:unhideWhenUsed="1"/>
-    <w:lsdException w:name="HTML Preformatted" w:semiHidden="1" w:unhideWhenUsed="1"/>
-    <w:lsdException w:name="HTML Sample" w:semiHidden="1" w:unhideWhenUsed="1"/>
-    <w:lsdException w:name="HTML Typewriter" w:semiHidden="1" w:unhideWhenUsed="1"/>
-    <w:lsdException w:name="HTML Variable" w:semiHidden="1" w:unhideWhenUsed="1"/>
-    <w:lsdException w:name="Normal Table" w:semiHidden="1" w:unhideWhenUsed="1"/>
-    <w:lsdException w:name="annotation subject" w:semiHidden="1" w:unhideWhenUsed="1"/>
-    <w:lsdException w:name="No List" w:semiHidden="1" w:unhideWhenUsed="1"/>
-    <w:lsdException w:name="Outline List 1" w:semiHidden="1" w:unhideWhenUsed="1"/>
-    <w:lsdException w:name="Outline List 2" w:semiHidden="1" w:unhideWhenUsed="1"/>
-    <w:lsdException w:name="Outline List 3" w:semiHidden="1" w:unhideWhenUsed="1"/>
-    <w:lsdException w:name="Table Simple 1" w:semiHidden="1" w:unhideWhenUsed="1"/>
-    <w:lsdException w:name="Table Simple 2" w:semiHidden="1" w:unhideWhenUsed="1"/>
-    <w:lsdException w:name="Table Simple 3" w:semiHidden="1" w:unhideWhenUsed="1"/>
-    <w:lsdException w:name="Table Classic 1" w:semiHidden="1" w:unhideWhenUsed="1"/>
-    <w:lsdException w:name="Table Classic 2" w:semiHidden="1" w:unhideWhenUsed="1"/>
-    <w:lsdException w:name="Table Classic 3" w:semiHidden="1" w:unhideWhenUsed="1"/>
-    <w:lsdException w:name="Table Classic 4" w:semiHidden="1" w:unhideWhenUsed="1"/>
-    <w:lsdException w:name="Table Colorful 1" w:semiHidden="1" w:unhideWhenUsed="1"/>
-    <w:lsdException w:name="Table Colorful 2" w:semiHidden="1" w:unhideWhenUsed="1"/>
-    <w:lsdException w:name="Table Colorful 3" w:semiHidden="1" w:unhideWhenUsed="1"/>
-    <w:lsdException w:name="Table Columns 1" w:semiHidden="1" w:unhideWhenUsed="1"/>
-    <w:lsdException w:name="Table Columns 2" w:semiHidden="1" w:unhideWhenUsed="1"/>
-    <w:lsdException w:name="Table Columns 3" w:semiHidden="1" w:unhideWhenUsed="1"/>
-    <w:lsdException w:name="Table Columns 4" w:semiHidden="1" w:unhideWhenUsed="1"/>
-    <w:lsdException w:name="Table Columns 5" w:semiHidden="1" w:unhideWhenUsed="1"/>
-    <w:lsdException w:name="Table Grid 1" w:semiHidden="1" w:unhideWhenUsed="1"/>
-    <w:lsdException w:name="Table Grid 2" w:semiHidden="1" w:unhideWhenUsed="1"/>
-    <w:lsdException w:name="Table Grid 3" w:semiHidden="1" w:unhideWhenUsed="1"/>
-    <w:lsdException w:name="Table Grid 4" w:semiHidden="1" w:unhideWhenUsed="1"/>
-    <w:lsdException w:name="Table Grid 5" w:semiHidden="1" w:unhideWhenUsed="1"/>
-    <w:lsdException w:name="Table Grid 6" w:semiHidden="1" w:unhideWhenUsed="1"/>
-    <w:lsdException w:name="Table Grid 7" w:semiHidden="1" w:unhideWhenUsed="1"/>
-    <w:lsdException w:name="Table Grid 8" w:semiHidden="1" w:unhideWhenUsed="1"/>
-    <w:lsdException w:name="Table List 1" w:semiHidden="1" w:unhideWhenUsed="1"/>
-    <w:lsdException w:name="Table List 2" w:semiHidden="1" w:unhideWhenUsed="1"/>
-    <w:lsdException w:name="Table List 3" w:semiHidden="1" w:unhideWhenUsed="1"/>
-    <w:lsdException w:name="Table List 4" w:semiHidden="1" w:unhideWhenUsed="1"/>
-    <w:lsdException w:name="Table List 5" w:semiHidden="1" w:unhideWhenUsed="1"/>
-    <w:lsdException w:name="Table List 6" w:semiHidden="1" w:unhideWhenUsed="1"/>
-    <w:lsdException w:name="Table List 7" w:semiHidden="1" w:unhideWhenUsed="1"/>
-    <w:lsdException w:name="Table List 8" w:semiHidden="1" w:unhideWhenUsed="1"/>
-    <w:lsdException w:name="Table 3D effects 1" w:semiHidden="1" w:unhideWhenUsed="1"/>
-    <w:lsdException w:name="Table 3D effects 2" w:semiHidden="1" w:unhideWhenUsed="1"/>
-    <w:lsdException w:name="Table 3D effects 3" w:semiHidden="1" w:unhideWhenUsed="1"/>
-    <w:lsdException w:name="Table Contemporary" w:semiHidden="1" w:unhideWhenUsed="1"/>
-    <w:lsdException w:name="Table Elegant" w:semiHidden="1" w:unhideWhenUsed="1"/>
-    <w:lsdException w:name="Table Professional" w:semiHidden="1" w:unhideWhenUsed="1"/>
-    <w:lsdException w:name="Table Subtle 1" w:semiHidden="1" w:unhideWhenUsed="1"/>
-    <w:lsdException w:name="Table Subtle 2" w:semiHidden="1" w:unhideWhenUsed="1"/>
-    <w:lsdException w:name="Table Web 1" w:semiHidden="1" w:unhideWhenUsed="1"/>
-    <w:lsdException w:name="Table Web 2" w:semiHidden="1" w:unhideWhenUsed="1"/>
-    <w:lsdException w:name="Table Web 3" w:semiHidden="1" w:unhideWhenUsed="1"/>
-    <w:lsdException w:name="Balloon Text" w:semiHidden="1" w:unhideWhenUsed="1"/>
-    <w:lsdException w:name="Table Grid" w:uiPriority="39"/>
-    <w:lsdException w:name="Table Theme" w:semiHidden="1" w:unhideWhenUsed="1"/>
-    <w:lsdException w:name="Placeholder Text" w:semiHidden="1"/>
-    <w:lsdException w:name="No Spacing" w:uiPriority="1" w:qFormat="1"/>
-    <w:lsdException w:name="Light Shading" w:uiPriority="60"/>
-    <w:lsdException w:name="Light List" w:uiPriority="61"/>
-    <w:lsdException w:name="Light Grid" w:uiPriority="62"/>
-    <w:lsdException w:name="Medium Shading 1" w:uiPriority="63"/>
-    <w:lsdException w:name="Medium Shading 2" w:uiPriority="64"/>
-    <w:lsdException w:name="Medium List 1" w:uiPriority="65"/>
-    <w:lsdException w:name="Medium List 2" w:uiPriority="66"/>
-    <w:lsdException w:name="Medium Grid 1" w:uiPriority="67"/>
-    <w:lsdException w:name="Medium Grid 2" w:uiPriority="68"/>
-    <w:lsdException w:name="Medium Grid 3" w:uiPriority="69"/>
-    <w:lsdException w:name="Dark List" w:uiPriority="70"/>
-    <w:lsdException w:name="Colorful Shading" w:uiPriority="71"/>
-    <w:lsdException w:name="Colorful List" w:uiPriority="72"/>
-    <w:lsdException w:name="Colorful Grid" w:uiPriority="73"/>
-    <w:lsdException w:name="Light Shading Accent 1" w:uiPriority="60"/>
-    <w:lsdException w:name="Light List Accent 1" w:uiPriority="61"/>
-    <w:lsdException w:name="Light Grid Accent 1" w:uiPriority="62"/>
-    <w:lsdException w:name="Medium Shading 1 Accent 1" w:uiPriority="63"/>
-    <w:lsdException w:name="Medium Shading 2 Accent 1" w:uiPriority="64"/>
-    <w:lsdException w:name="Medium List 1 Accent 1" w:uiPriority="65"/>
-    <w:lsdException w:name="Revision" w:semiHidden="1"/>
-    <w:lsdException w:name="List Paragraph" w:uiPriority="34" w:qFormat="1"/>
-    <w:lsdException w:name="Quote" w:uiPriority="29" w:qFormat="1"/>
-    <w:lsdException w:name="Intense Quote" w:uiPriority="30" w:qFormat="1"/>
-    <w:lsdException w:name="Medium List 2 Accent 1" w:uiPriority="66"/>
-    <w:lsdException w:name="Medium Grid 1 Accent 1" w:uiPriority="67"/>
-    <w:lsdException w:name="Medium Grid 2 Accent 1" w:uiPriority="68"/>
-    <w:lsdException w:name="Medium Grid 3 Accent 1" w:uiPriority="69"/>
-    <w:lsdException w:name="Dark List Accent 1" w:uiPriority="70"/>
-    <w:lsdException w:name="Colorful Shading Accent 1" w:uiPriority="71"/>
-    <w:lsdException w:name="Colorful List Accent 1" w:uiPriority="72"/>
-    <w:lsdException w:name="Colorful Grid Accent 1" w:uiPriority="73"/>
-    <w:lsdException w:name="Light Shading Accent 2" w:uiPriority="60"/>
-    <w:lsdException w:name="Light List Accent 2" w:uiPriority="61"/>
-    <w:lsdException w:name="Light Grid Accent 2" w:uiPriority="62"/>
-    <w:lsdException w:name="Medium Shading 1 Accent 2" w:uiPriority="63"/>
-    <w:lsdException w:name="Medium Shading 2 Accent 2" w:uiPriority="64"/>
-    <w:lsdException w:name="Medium List 1 Accent 2" w:uiPriority="65"/>
-    <w:lsdException w:name="Medium List 2 Accent 2" w:uiPriority="66"/>
-    <w:lsdException w:name="Medium Grid 1 Accent 2" w:uiPriority="67"/>
-    <w:lsdException w:name="Medium Grid 2 Accent 2" w:uiPriority="68"/>
-    <w:lsdException w:name="Medium Grid 3 Accent 2" w:uiPriority="69"/>
-    <w:lsdException w:name="Dark List Accent 2" w:uiPriority="70"/>
-    <w:lsdException w:name="Colorful Shading Accent 2" w:uiPriority="71"/>
-    <w:lsdException w:name="Colorful List Accent 2" w:uiPriority="72"/>
-    <w:lsdException w:name="Colorful Grid Accent 2" w:uiPriority="73"/>
-    <w:lsdException w:name="Light Shading Accent 3" w:uiPriority="60"/>
-    <w:lsdException w:name="Light List Accent 3" w:uiPriority="61"/>
-    <w:lsdException w:name="Light Grid Accent 3" w:uiPriority="62"/>
-    <w:lsdException w:name="Medium Shading 1 Accent 3" w:uiPriority="63"/>
-    <w:lsdException w:name="Medium Shading 2 Accent 3" w:uiPriority="64"/>
-    <w:lsdException w:name="Medium List 1 Accent 3" w:uiPriority="65"/>
-    <w:lsdException w:name="Medium List 2 Accent 3" w:uiPriority="66"/>
-    <w:lsdException w:name="Medium Grid 1 Accent 3" w:uiPriority="67"/>
-    <w:lsdException w:name="Medium Grid 2 Accent 3" w:uiPriority="68"/>
-    <w:lsdException w:name="Medium Grid 3 Accent 3" w:uiPriority="69"/>
-    <w:lsdException w:name="Dark List Accent 3" w:uiPriority="70"/>
-    <w:lsdException w:name="Colorful Shading Accent 3" w:uiPriority="71"/>
-    <w:lsdException w:name="Colorful List Accent 3" w:uiPriority="72"/>
-    <w:lsdException w:name="Colorful Grid Accent 3" w:uiPriority="73"/>
-    <w:lsdException w:name="Light Shading Accent 4" w:uiPriority="60"/>
-    <w:lsdException w:name="Light List Accent 4" w:uiPriority="61"/>
-    <w:lsdException w:name="Light Grid Accent 4" w:uiPriority="62"/>
-    <w:lsdException w:name="Medium Shading 1 Accent 4" w:uiPriority="63"/>
-    <w:lsdException w:name="Medium Shading 2 Accent 4" w:uiPriority="64"/>
-    <w:lsdException w:name="Medium List 1 Accent 4" w:uiPriority="65"/>
-    <w:lsdException w:name="Medium List 2 Accent 4" w:uiPriority="66"/>
-    <w:lsdException w:name="Medium Grid 1 Accent 4" w:uiPriority="67"/>
-    <w:lsdException w:name="Medium Grid 2 Accent 4" w:uiPriority="68"/>
-    <w:lsdException w:name="Medium Grid 3 Accent 4" w:uiPriority="69"/>
-    <w:lsdException w:name="Dark List Accent 4" w:uiPriority="70"/>
-    <w:lsdException w:name="Colorful Shading Accent 4" w:uiPriority="71"/>
-    <w:lsdException w:name="Colorful List Accent 4" w:uiPriority="72"/>
-    <w:lsdException w:name="Colorful Grid Accent 4" w:uiPriority="73"/>
-    <w:lsdException w:name="Light Shading Accent 5" w:uiPriority="60"/>
-    <w:lsdException w:name="Light List Accent 5" w:uiPriority="61"/>
-    <w:lsdException w:name="Light Grid Accent 5" w:uiPriority="62"/>
-    <w:lsdException w:name="Medium Shading 1 Accent 5" w:uiPriority="63"/>
-    <w:lsdException w:name="Medium Shading 2 Accent 5" w:uiPriority="64"/>
-    <w:lsdException w:name="Medium List 1 Accent 5" w:uiPriority="65"/>
-    <w:lsdException w:name="Medium List 2 Accent 5" w:uiPriority="66"/>
-    <w:lsdException w:name="Medium Grid 1 Accent 5" w:uiPriority="67"/>
-    <w:lsdException w:name="Medium Grid 2 Accent 5" w:uiPriority="68"/>
-    <w:lsdException w:name="Medium Grid 3 Accent 5" w:uiPriority="69"/>
-    <w:lsdException w:name="Dark List Accent 5" w:uiPriority="70"/>
-    <w:lsdException w:name="Colorful Shading Accent 5" w:uiPriority="71"/>
-    <w:lsdException w:name="Colorful List Accent 5" w:uiPriority="72"/>
-    <w:lsdException w:name="Colorful Grid Accent 5" w:uiPriority="73"/>
-    <w:lsdException w:name="Light Shading Accent 6" w:uiPriority="60"/>
-    <w:lsdException w:name="Light List Accent 6" w:uiPriority="61"/>
-    <w:lsdException w:name="Light Grid Accent 6" w:uiPriority="62"/>
-    <w:lsdException w:name="Medium Shading 1 Accent 6" w:uiPriority="63"/>
-    <w:lsdException w:name="Medium Shading 2 Accent 6" w:uiPriority="64"/>
-    <w:lsdException w:name="Medium List 1 Accent 6" w:uiPriority="65"/>
-    <w:lsdException w:name="Medium List 2 Accent 6" w:uiPriority="66"/>
-    <w:lsdException w:name="Medium Grid 1 Accent 6" w:uiPriority="67"/>
-    <w:lsdException w:name="Medium Grid 2 Accent 6" w:uiPriority="68"/>
-    <w:lsdException w:name="Medium Grid 3 Accent 6" w:uiPriority="69"/>
-    <w:lsdException w:name="Dark List Accent 6" w:uiPriority="70"/>
-    <w:lsdException w:name="Colorful Shading Accent 6" w:uiPriority="71"/>
-    <w:lsdException w:name="Colorful List Accent 6" w:uiPriority="72"/>
-    <w:lsdException w:name="Colorful Grid Accent 6" w:uiPriority="73"/>
-    <w:lsdException w:name="Subtle Emphasis" w:uiPriority="19" w:qFormat="1"/>
-    <w:lsdException w:name="Intense Emphasis" w:uiPriority="21" w:qFormat="1"/>
-    <w:lsdException w:name="Subtle Reference" w:uiPriority="31" w:qFormat="1"/>
-    <w:lsdException w:name="Intense Reference" w:uiPriority="32" w:qFormat="1"/>
-    <w:lsdException w:name="Book Title" w:uiPriority="33" w:qFormat="1"/>
-    <w:lsdException w:name="Bibliography" w:semiHidden="1" w:uiPriority="37" w:unhideWhenUsed="1"/>
-    <w:lsdException w:name="TOC Heading" w:semiHidden="1" w:uiPriority="39" w:unhideWhenUsed="1" w:qFormat="1"/>
-    <w:lsdException w:name="Plain Table 1" w:uiPriority="41"/>
-    <w:lsdException w:name="Plain Table 2" w:uiPriority="42"/>
-    <w:lsdException w:name="Plain Table 3" w:uiPriority="43"/>
-    <w:lsdException w:name="Plain Table 4" w:uiPriority="44"/>
-    <w:lsdException w:name="Plain Table 5" w:uiPriority="45"/>
-    <w:lsdException w:name="Grid Table Light" w:uiPriority="40"/>
-    <w:lsdException w:name="Grid Table 1 Light" w:uiPriority="46"/>
-    <w:lsdException w:name="Grid Table 2" w:uiPriority="47"/>
-    <w:lsdException w:name="Grid Table 3" w:uiPriority="48"/>
-    <w:lsdException w:name="Grid Table 4" w:uiPriority="49"/>
-    <w:lsdException w:name="Grid Table 5 Dark" w:uiPriority="50"/>
-    <w:lsdException w:name="Grid Table 6 Colorful" w:uiPriority="51"/>
-    <w:lsdException w:name="Grid Table 7 Colorful" w:uiPriority="52"/>
-    <w:lsdException w:name="Grid Table 1 Light Accent 1" w:uiPriority="46"/>
-    <w:lsdException w:name="Grid Table 2 Accent 1" w:uiPriority="47"/>
-    <w:lsdException w:name="Grid Table 3 Accent 1" w:uiPriority="48"/>
-    <w:lsdException w:name="Grid Table 4 Accent 1" w:uiPriority="49"/>
-    <w:lsdException w:name="Grid Table 5 Dark Accent 1" w:uiPriority="50"/>
-    <w:lsdException w:name="Grid Table 6 Colorful Accent 1" w:uiPriority="51"/>
-    <w:lsdException w:name="Grid Table 7 Colorful Accent 1" w:uiPriority="52"/>
-    <w:lsdException w:name="Grid Table 1 Light Accent 2" w:uiPriority="46"/>
-    <w:lsdException w:name="Grid Table 2 Accent 2" w:uiPriority="47"/>
-    <w:lsdException w:name="Grid Table 3 Accent 2" w:uiPriority="48"/>
-    <w:lsdException w:name="Grid Table 4 Accent 2" w:uiPriority="49"/>
-    <w:lsdException w:name="Grid Table 5 Dark Accent 2" w:uiPriority="50"/>
-    <w:lsdException w:name="Grid Table 6 Colorful Accent 2" w:uiPriority="51"/>
-    <w:lsdException w:name="Grid Table 7 Colorful Accent 2" w:uiPriority="52"/>
-    <w:lsdException w:name="Grid Table 1 Light Accent 3" w:uiPriority="46"/>
-    <w:lsdException w:name="Grid Table 2 Accent 3" w:uiPriority="47"/>
-    <w:lsdException w:name="Grid Table 3 Accent 3" w:uiPriority="48"/>
-    <w:lsdException w:name="Grid Table 4 Accent 3" w:uiPriority="49"/>
-    <w:lsdException w:name="Grid Table 5 Dark Accent 3" w:uiPriority="50"/>
-    <w:lsdException w:name="Grid Table 6 Colorful Accent 3" w:uiPriority="51"/>
-    <w:lsdException w:name="Grid Table 7 Colorful Accent 3" w:uiPriority="52"/>
-    <w:lsdException w:name="Grid Table 1 Light Accent 4" w:uiPriority="46"/>
-    <w:lsdException w:name="Grid Table 2 Accent 4" w:uiPriority="47"/>
-    <w:lsdException w:name="Grid Table 3 Accent 4" w:uiPriority="48"/>
-    <w:lsdException w:name="Grid Table 4 Accent 4" w:uiPriority="49"/>
-    <w:lsdException w:name="Grid Table 5 Dark Accent 4" w:uiPriority="50"/>
-    <w:lsdException w:name="Grid Table 6 Colorful Accent 4" w:uiPriority="51"/>
-    <w:lsdException w:name="Grid Table 7 Colorful Accent 4" w:uiPriority="52"/>
-    <w:lsdException w:name="Grid Table 1 Light Accent 5" w:uiPriority="46"/>
-    <w:lsdException w:name="Grid Table 2 Accent 5" w:uiPriority="47"/>
-    <w:lsdException w:name="Grid Table 3 Accent 5" w:uiPriority="48"/>
-    <w:lsdException w:name="Grid Table 4 Accent 5" w:uiPriority="49"/>
-    <w:lsdException w:name="Grid Table 5 Dark Accent 5" w:uiPriority="50"/>
-    <w:lsdException w:name="Grid Table 6 Colorful Accent 5" w:uiPriority="51"/>
-    <w:lsdException w:name="Grid Table 7 Colorful Accent 5" w:uiPriority="52"/>
-    <w:lsdException w:name="Grid Table 1 Light Accent 6" w:uiPriority="46"/>
-    <w:lsdException w:name="Grid Table 2 Accent 6" w:uiPriority="47"/>
-    <w:lsdException w:name="Grid Table 3 Accent 6" w:uiPriority="48"/>
-    <w:lsdException w:name="Grid Table 4 Accent 6" w:uiPriority="49"/>
-    <w:lsdException w:name="Grid Table 5 Dark Accent 6" w:uiPriority="50"/>
-    <w:lsdException w:name="Grid Table 6 Colorful Accent 6" w:uiPriority="51"/>
-    <w:lsdException w:name="Grid Table 7 Colorful Accent 6" w:uiPriority="52"/>
-    <w:lsdException w:name="List Table 1 Light" w:uiPriority="46"/>
-    <w:lsdException w:name="List Table 2" w:uiPriority="47"/>
-    <w:lsdException w:name="List Table 3" w:uiPriority="48"/>
-    <w:lsdException w:name="List Table 4" w:uiPriority="49"/>
-    <w:lsdException w:name="List Table 5 Dark" w:uiPriority="50"/>
-    <w:lsdException w:name="List Table 6 Colorful" w:uiPriority="51"/>
-    <w:lsdException w:name="List Table 7 Colorful" w:uiPriority="52"/>
-    <w:lsdException w:name="List Table 1 Light Accent 1" w:uiPriority="46"/>
-    <w:lsdException w:name="List Table 2 Accent 1" w:uiPriority="47"/>
-    <w:lsdException w:name="List Table 3 Accent 1" w:uiPriority="48"/>
-    <w:lsdException w:name="List Table 4 Accent 1" w:uiPriority="49"/>
-    <w:lsdException w:name="List Table 5 Dark Accent 1" w:uiPriority="50"/>
-    <w:lsdException w:name="List Table 6 Colorful Accent 1" w:uiPriority="51"/>
-    <w:lsdException w:name="List Table 7 Colorful Accent 1" w:uiPriority="52"/>
-    <w:lsdException w:name="List Table 1 Light Accent 2" w:uiPriority="46"/>
-    <w:lsdException w:name="List Table 2 Accent 2" w:uiPriority="47"/>
-    <w:lsdException w:name="List Table 3 Accent 2" w:uiPriority="48"/>
-    <w:lsdException w:name="List Table 4 Accent 2" w:uiPriority="49"/>
-    <w:lsdException w:name="List Table 5 Dark Accent 2" w:uiPriority="50"/>
-    <w:lsdException w:name="List Table 6 Colorful Accent 2" w:uiPriority="51"/>
-    <w:lsdException w:name="List Table 7 Colorful Accent 2" w:uiPriority="52"/>
-    <w:lsdException w:name="List Table 1 Light Accent 3" w:uiPriority="46"/>
-    <w:lsdException w:name="List Table 2 Accent 3" w:uiPriority="47"/>
-    <w:lsdException w:name="List Table 3 Accent 3" w:uiPriority="48"/>
-    <w:lsdException w:name="List Table 4 Accent 3" w:uiPriority="49"/>
-    <w:lsdException w:name="List Table 5 Dark Accent 3" w:uiPriority="50"/>
-    <w:lsdException w:name="List Table 6 Colorful Accent 3" w:uiPriority="51"/>
-    <w:lsdException w:name="List Table 7 Colorful Accent 3" w:uiPriority="52"/>
-    <w:lsdException w:name="List Table 1 Light Accent 4" w:uiPriority="46"/>
-    <w:lsdException w:name="List Table 2 Accent 4" w:uiPriority="47"/>
-    <w:lsdException w:name="List Table 3 Accent 4" w:uiPriority="48"/>
-    <w:lsdException w:name="List Table 4 Accent 4" w:uiPriority="49"/>
-    <w:lsdException w:name="List Table 5 Dark Accent 4" w:uiPriority="50"/>
-    <w:lsdException w:name="List Table 6 Colorful Accent 4" w:uiPriority="51"/>
-    <w:lsdException w:name="List Table 7 Colorful Accent 4" w:uiPriority="52"/>
-    <w:lsdException w:name="List Table 1 Light Accent 5" w:uiPriority="46"/>
-    <w:lsdException w:name="List Table 2 Accent 5" w:uiPriority="47"/>
-    <w:lsdException w:name="List Table 3 Accent 5" w:uiPriority="48"/>
-    <w:lsdException w:name="List Table 4 Accent 5" w:uiPriority="49"/>
-    <w:lsdException w:name="List Table 5 Dark Accent 5" w:uiPriority="50"/>
-    <w:lsdException w:name="List Table 6 Colorful Accent 5" w:uiPriority="51"/>
-    <w:lsdException w:name="List Table 7 Colorful Accent 5" w:uiPriority="52"/>
-    <w:lsdException w:name="List Table 1 Light Accent 6" w:uiPriority="46"/>
-    <w:lsdException w:name="List Table 2 Accent 6" w:uiPriority="47"/>
-    <w:lsdException w:name="List Table 3 Accent 6" w:uiPriority="48"/>
-    <w:lsdException w:name="List Table 4 Accent 6" w:uiPriority="49"/>
-    <w:lsdException w:name="List Table 5 Dark Accent 6" w:uiPriority="50"/>
-    <w:lsdException w:name="List Table 6 Colorful Accent 6" w:uiPriority="51"/>
-    <w:lsdException w:name="List Table 7 Colorful Accent 6" w:uiPriority="52"/>
-  </w:latentStyles>
-  <w:style w:type="paragraph" w:default="1" w:styleId="Normal">
-    <w:name w:val="Normal"/>
-    <w:qFormat/>
-  </w:style>
-  <w:style w:type="character" w:default="1" w:styleId="DefaultParagraphFont">
-    <w:name w:val="Default Paragraph Font"/>
-    <w:uiPriority w:val="1"/>
-    <w:semiHidden/>
-    <w:unhideWhenUsed/>
-  </w:style>
-  <w:style w:type="table" w:default="1" w:styleId="TableNormal">
-    <w:name w:val="Normal Table"/>
-    <w:uiPriority w:val="99"/>
-    <w:semiHidden/>
-    <w:unhideWhenUsed/>
-    <w:tblPr>
-      <w:tblInd w:w="0" w:type="dxa"/>
-      <w:tblCellMar>
-        <w:top w:w="0" w:type="dxa"/>
-        <w:left w:w="108" w:type="dxa"/>
-        <w:bottom w:w="0" w:type="dxa"/>
-        <w:right w:w="108" w:type="dxa"/>
-      </w:tblCellMar>
-    </w:tblPr>
-  </w:style>
-  <w:style w:type="numbering" w:default="1" w:styleId="NoList">
-    <w:name w:val="No List"/>
-    <w:uiPriority w:val="99"/>
-    <w:semiHidden/>
-    <w:unhideWhenUsed/>
-  </w:style>
-  <w:style w:type="paragraph" w:customStyle="1" w:styleId="60D0836EBF2F4118883FCBA176B9C76F">
-    <w:name w:val="60D0836EBF2F4118883FCBA176B9C76F"/>
-    <w:rsid w:val="00C3126B"/>
-  </w:style>
-  <w:style w:type="paragraph" w:customStyle="1" w:styleId="20774800953842B5BCBA32A7261E8A9A">
-    <w:name w:val="20774800953842B5BCBA32A7261E8A9A"/>
-    <w:rsid w:val="00C3126B"/>
-  </w:style>
-  <w:style w:type="paragraph" w:customStyle="1" w:styleId="D09E8A53E63D43EB9BB7F4C6411DAAFD">
-    <w:name w:val="D09E8A53E63D43EB9BB7F4C6411DAAFD"/>
-    <w:rsid w:val="00C3126B"/>
-  </w:style>
-</w:styles>
-</file>
-
-<file path=word/glossary/webSettings.xml><?xml version="1.0" encoding="utf-8"?>
-<w:webSettings xmlns:mc="http://schemas.openxmlformats.org/markup-compatibility/2006" xmlns:r="http://schemas.openxmlformats.org/officeDocument/2006/relationships" xmlns:w="http://schemas.openxmlformats.org/wordprocessingml/2006/main" xmlns:w14="http://schemas.microsoft.com/office/word/2010/wordml" xmlns:w15="http://schemas.microsoft.com/office/word/2012/wordml" xmlns:w16se="http://schemas.microsoft.com/office/word/2015/wordml/symex" mc:Ignorable="w14 w15 w16se">
-  <w:optimizeForBrowser/>
-  <w:allowPNG/>
-</w:webSettings>
-</file>
-
 <file path=word/theme/theme1.xml><?xml version="1.0" encoding="utf-8"?>
 <a:theme xmlns:a="http://schemas.openxmlformats.org/drawingml/2006/main" name="Office Theme">
   <a:themeElements>
@@ -8524,7 +8323,7 @@
 </file>
 
 <file path=customXml/itemProps1.xml><?xml version="1.0" encoding="utf-8"?>
-<ds:datastoreItem xmlns:ds="http://schemas.openxmlformats.org/officeDocument/2006/customXml" ds:itemID="{DA1CB02F-D734-4BC8-9C84-53BBB2C26D40}">
+<ds:datastoreItem xmlns:ds="http://schemas.openxmlformats.org/officeDocument/2006/customXml" ds:itemID="{F171D67D-BA60-452A-BC0D-53B9E322A784}">
   <ds:schemaRefs>
     <ds:schemaRef ds:uri="http://schemas.openxmlformats.org/officeDocument/2006/bibliography"/>
   </ds:schemaRefs>

</xml_diff>